<commit_message>
2nd Commit of the Project
</commit_message>
<xml_diff>
--- a/Natural Gas in Talara Refinery.docx
+++ b/Natural Gas in Talara Refinery.docx
@@ -8,17 +8,13 @@
           <w:b/>
           <w:bCs/>
           <w:u w:val="single"/>
-          <w:lang w:val="es-PE"/>
         </w:rPr>
       </w:pPr>
-      <w:bookmarkStart w:id="0" w:name="_GoBack"/>
-      <w:bookmarkEnd w:id="0"/>
       <w:r>
         <w:rPr>
           <w:b/>
           <w:bCs/>
           <w:u w:val="single"/>
-          <w:lang w:val="es-PE"/>
         </w:rPr>
         <w:t>Natural Gas in Talara Refinery</w:t>
       </w:r>
@@ -41,6 +37,12 @@
           <w:rFonts w:ascii="Aldine 401" w:hAnsi="Aldine 401"/>
         </w:rPr>
         <w:t xml:space="preserve"> Hence, we can make big money savings for the benefit of the company.</w:t>
+      </w:r>
+      <w:r>
+        <w:rPr>
+          <w:rFonts w:ascii="Aldine 401" w:hAnsi="Aldine 401"/>
+        </w:rPr>
+        <w:t xml:space="preserve"> I think my natural gas project will be outstanding.</w:t>
       </w:r>
     </w:p>
     <w:sectPr>

</xml_diff>